<commit_message>
Análise de riscos corrigida 2
Análise de riscos - EBAC
</commit_message>
<xml_diff>
--- a/Análise de Riscos Corrigida.docx
+++ b/Análise de Riscos Corrigida.docx
@@ -32,7 +32,7 @@
           </w:tcPr>
           <w:p>
             <w:pPr>
-              <w:spacing w:before="100" w:after="1" w:line="240"/>
+              <w:spacing w:before="100" w:after="100" w:line="240"/>
               <w:ind w:right="0" w:left="0" w:firstLine="0"/>
               <w:jc w:val="left"/>
               <w:rPr>
@@ -162,17 +162,16 @@
               <w:ind w:right="0" w:left="0" w:firstLine="0"/>
               <w:jc w:val="left"/>
               <w:rPr>
-                <w:rFonts w:ascii="Calibri" w:hAnsi="Calibri" w:cs="Calibri" w:eastAsia="Calibri"/>
-                <w:color w:val="auto"/>
-                <w:spacing w:val="0"/>
-                <w:position w:val="0"/>
-                <w:sz w:val="22"/>
-                <w:shd w:fill="auto" w:val="clear"/>
-              </w:rPr>
-            </w:pPr>
-            <w:r>
-              <w:rPr>
-                <w:rFonts w:ascii="Calibri" w:hAnsi="Calibri" w:cs="Calibri" w:eastAsia="Calibri"/>
+                <w:color w:val="auto"/>
+                <w:spacing w:val="0"/>
+                <w:position w:val="0"/>
+                <w:sz w:val="22"/>
+                <w:shd w:fill="auto" w:val="clear"/>
+              </w:rPr>
+            </w:pPr>
+            <w:r>
+              <w:rPr>
+                <w:rFonts w:ascii="Times New Roman" w:hAnsi="Times New Roman" w:cs="Times New Roman" w:eastAsia="Times New Roman"/>
                 <w:color w:val="auto"/>
                 <w:spacing w:val="0"/>
                 <w:position w:val="0"/>
@@ -765,16 +764,15 @@
           </w:tcPr>
           <w:p>
             <w:pPr>
-              <w:spacing w:before="100" w:after="1" w:line="240"/>
-              <w:ind w:right="0" w:left="0" w:firstLine="0"/>
-              <w:jc w:val="left"/>
-              <w:rPr>
-                <w:rFonts w:ascii="Times New Roman" w:hAnsi="Times New Roman" w:cs="Times New Roman" w:eastAsia="Times New Roman"/>
-                <w:color w:val="auto"/>
-                <w:spacing w:val="0"/>
-                <w:position w:val="0"/>
-                <w:sz w:val="24"/>
-                <w:u w:val="single"/>
+              <w:spacing w:before="100" w:after="100" w:line="240"/>
+              <w:ind w:right="0" w:left="0" w:firstLine="0"/>
+              <w:jc w:val="left"/>
+              <w:rPr>
+                <w:rFonts w:ascii="Times New Roman" w:hAnsi="Times New Roman" w:cs="Times New Roman" w:eastAsia="Times New Roman"/>
+                <w:color w:val="auto"/>
+                <w:spacing w:val="0"/>
+                <w:position w:val="0"/>
+                <w:sz w:val="24"/>
                 <w:shd w:fill="auto" w:val="clear"/>
               </w:rPr>
             </w:pPr>
@@ -786,7 +784,6 @@
                 <w:spacing w:val="0"/>
                 <w:position w:val="0"/>
                 <w:sz w:val="24"/>
-                <w:u w:val="single"/>
                 <w:shd w:fill="auto" w:val="clear"/>
               </w:rPr>
               <w:t xml:space="preserve">RN01:</w:t>
@@ -798,7 +795,6 @@
                 <w:spacing w:val="0"/>
                 <w:position w:val="0"/>
                 <w:sz w:val="24"/>
-                <w:u w:val="single"/>
                 <w:shd w:fill="auto" w:val="clear"/>
               </w:rPr>
               <w:t xml:space="preserve"> Os valores dos produtos devem estar entre R$50,00 e R$150,00;</w:t>
@@ -806,16 +802,15 @@
           </w:p>
           <w:p>
             <w:pPr>
-              <w:spacing w:before="100" w:after="1" w:line="240"/>
-              <w:ind w:right="0" w:left="0" w:firstLine="0"/>
-              <w:jc w:val="left"/>
-              <w:rPr>
-                <w:rFonts w:ascii="Times New Roman" w:hAnsi="Times New Roman" w:cs="Times New Roman" w:eastAsia="Times New Roman"/>
-                <w:color w:val="auto"/>
-                <w:spacing w:val="0"/>
-                <w:position w:val="0"/>
-                <w:sz w:val="24"/>
-                <w:u w:val="single"/>
+              <w:spacing w:before="100" w:after="100" w:line="240"/>
+              <w:ind w:right="0" w:left="0" w:firstLine="0"/>
+              <w:jc w:val="left"/>
+              <w:rPr>
+                <w:rFonts w:ascii="Times New Roman" w:hAnsi="Times New Roman" w:cs="Times New Roman" w:eastAsia="Times New Roman"/>
+                <w:color w:val="auto"/>
+                <w:spacing w:val="0"/>
+                <w:position w:val="0"/>
+                <w:sz w:val="24"/>
                 <w:shd w:fill="auto" w:val="clear"/>
               </w:rPr>
             </w:pPr>
@@ -827,7 +822,6 @@
                 <w:spacing w:val="0"/>
                 <w:position w:val="0"/>
                 <w:sz w:val="24"/>
-                <w:u w:val="single"/>
                 <w:shd w:fill="auto" w:val="clear"/>
               </w:rPr>
               <w:t xml:space="preserve">RN02:</w:t>
@@ -839,7 +833,6 @@
                 <w:spacing w:val="0"/>
                 <w:position w:val="0"/>
                 <w:sz w:val="24"/>
-                <w:u w:val="single"/>
                 <w:shd w:fill="auto" w:val="clear"/>
               </w:rPr>
               <w:t xml:space="preserve"> Produtos iguais já cadastrados há mais de 90 dias devem ser renovados;</w:t>
@@ -847,16 +840,15 @@
           </w:p>
           <w:p>
             <w:pPr>
-              <w:spacing w:before="100" w:after="1" w:line="240"/>
-              <w:ind w:right="0" w:left="0" w:firstLine="0"/>
-              <w:jc w:val="left"/>
-              <w:rPr>
-                <w:rFonts w:ascii="Times New Roman" w:hAnsi="Times New Roman" w:cs="Times New Roman" w:eastAsia="Times New Roman"/>
-                <w:color w:val="auto"/>
-                <w:spacing w:val="0"/>
-                <w:position w:val="0"/>
-                <w:sz w:val="24"/>
-                <w:u w:val="single"/>
+              <w:spacing w:before="100" w:after="100" w:line="240"/>
+              <w:ind w:right="0" w:left="0" w:firstLine="0"/>
+              <w:jc w:val="left"/>
+              <w:rPr>
+                <w:rFonts w:ascii="Times New Roman" w:hAnsi="Times New Roman" w:cs="Times New Roman" w:eastAsia="Times New Roman"/>
+                <w:color w:val="auto"/>
+                <w:spacing w:val="0"/>
+                <w:position w:val="0"/>
+                <w:sz w:val="24"/>
                 <w:shd w:fill="auto" w:val="clear"/>
               </w:rPr>
             </w:pPr>
@@ -868,7 +860,6 @@
                 <w:spacing w:val="0"/>
                 <w:position w:val="0"/>
                 <w:sz w:val="24"/>
-                <w:u w:val="single"/>
                 <w:shd w:fill="auto" w:val="clear"/>
               </w:rPr>
               <w:t xml:space="preserve">RN03:</w:t>
@@ -880,7 +871,6 @@
                 <w:spacing w:val="0"/>
                 <w:position w:val="0"/>
                 <w:sz w:val="24"/>
-                <w:u w:val="single"/>
                 <w:shd w:fill="auto" w:val="clear"/>
               </w:rPr>
               <w:t xml:space="preserve"> Permitir cadastro máximo de 150 itens por vez;</w:t>
@@ -888,16 +878,15 @@
           </w:p>
           <w:p>
             <w:pPr>
-              <w:spacing w:before="100" w:after="1" w:line="240"/>
-              <w:ind w:right="0" w:left="0" w:firstLine="0"/>
-              <w:jc w:val="left"/>
-              <w:rPr>
-                <w:rFonts w:ascii="Times New Roman" w:hAnsi="Times New Roman" w:cs="Times New Roman" w:eastAsia="Times New Roman"/>
-                <w:color w:val="auto"/>
-                <w:spacing w:val="0"/>
-                <w:position w:val="0"/>
-                <w:sz w:val="24"/>
-                <w:u w:val="single"/>
+              <w:spacing w:before="100" w:after="100" w:line="240"/>
+              <w:ind w:right="0" w:left="0" w:firstLine="0"/>
+              <w:jc w:val="left"/>
+              <w:rPr>
+                <w:rFonts w:ascii="Times New Roman" w:hAnsi="Times New Roman" w:cs="Times New Roman" w:eastAsia="Times New Roman"/>
+                <w:color w:val="auto"/>
+                <w:spacing w:val="0"/>
+                <w:position w:val="0"/>
+                <w:sz w:val="24"/>
                 <w:shd w:fill="auto" w:val="clear"/>
               </w:rPr>
             </w:pPr>
@@ -909,7 +898,6 @@
                 <w:spacing w:val="0"/>
                 <w:position w:val="0"/>
                 <w:sz w:val="24"/>
-                <w:u w:val="single"/>
                 <w:shd w:fill="auto" w:val="clear"/>
               </w:rPr>
               <w:t xml:space="preserve">RN04:</w:t>
@@ -921,7 +909,6 @@
                 <w:spacing w:val="0"/>
                 <w:position w:val="0"/>
                 <w:sz w:val="24"/>
-                <w:u w:val="single"/>
                 <w:shd w:fill="auto" w:val="clear"/>
               </w:rPr>
               <w:t xml:space="preserve"> Somente administrador autenticado pode fazer cadastro de produtos;</w:t>
@@ -929,14 +916,13 @@
           </w:p>
           <w:p>
             <w:pPr>
-              <w:spacing w:before="100" w:after="1" w:line="240"/>
-              <w:ind w:right="0" w:left="0" w:firstLine="0"/>
-              <w:jc w:val="left"/>
-              <w:rPr>
-                <w:color w:val="auto"/>
-                <w:spacing w:val="0"/>
-                <w:position w:val="0"/>
-                <w:u w:val="single"/>
+              <w:spacing w:before="100" w:after="100" w:line="240"/>
+              <w:ind w:right="0" w:left="0" w:firstLine="0"/>
+              <w:jc w:val="left"/>
+              <w:rPr>
+                <w:color w:val="auto"/>
+                <w:spacing w:val="0"/>
+                <w:position w:val="0"/>
                 <w:shd w:fill="auto" w:val="clear"/>
               </w:rPr>
             </w:pPr>
@@ -1248,6 +1234,349 @@
       </w:tr>
       <w:tr>
         <w:trPr>
+          <w:trHeight w:val="315" w:hRule="auto"/>
+          <w:jc w:val="left"/>
+        </w:trPr>
+        <w:tc>
+          <w:tcPr>
+            <w:tcW w:w="983" w:type="dxa"/>
+            <w:tcBorders>
+              <w:top w:val="single" w:color="000000" w:sz="4"/>
+              <w:left w:val="single" w:color="000000" w:sz="4"/>
+              <w:bottom w:val="single" w:color="000000" w:sz="4"/>
+              <w:right w:val="single" w:color="000000" w:sz="4"/>
+            </w:tcBorders>
+            <w:shd w:color="000000" w:fill="ffffff" w:val="clear"/>
+            <w:tcMar>
+              <w:left w:w="108" w:type="dxa"/>
+              <w:right w:w="108" w:type="dxa"/>
+            </w:tcMar>
+            <w:vAlign w:val="top"/>
+          </w:tcPr>
+          <w:p>
+            <w:pPr>
+              <w:spacing w:before="0" w:after="0" w:line="240"/>
+              <w:ind w:right="0" w:left="0" w:firstLine="0"/>
+              <w:jc w:val="left"/>
+              <w:rPr>
+                <w:color w:val="auto"/>
+                <w:spacing w:val="0"/>
+                <w:position w:val="0"/>
+              </w:rPr>
+            </w:pPr>
+            <w:r>
+              <w:rPr>
+                <w:rFonts w:ascii="Times New Roman" w:hAnsi="Times New Roman" w:cs="Times New Roman" w:eastAsia="Times New Roman"/>
+                <w:color w:val="auto"/>
+                <w:spacing w:val="0"/>
+                <w:position w:val="0"/>
+                <w:sz w:val="24"/>
+                <w:shd w:fill="FFFF00" w:val="clear"/>
+              </w:rPr>
+              <w:t xml:space="preserve">CT01</w:t>
+            </w:r>
+          </w:p>
+        </w:tc>
+        <w:tc>
+          <w:tcPr>
+            <w:tcW w:w="997" w:type="dxa"/>
+            <w:gridSpan w:val="2"/>
+            <w:tcBorders>
+              <w:top w:val="single" w:color="000000" w:sz="4"/>
+              <w:left w:val="single" w:color="000000" w:sz="4"/>
+              <w:bottom w:val="single" w:color="000000" w:sz="4"/>
+              <w:right w:val="single" w:color="000000" w:sz="4"/>
+            </w:tcBorders>
+            <w:shd w:color="000000" w:fill="ffffff" w:val="clear"/>
+            <w:tcMar>
+              <w:left w:w="108" w:type="dxa"/>
+              <w:right w:w="108" w:type="dxa"/>
+            </w:tcMar>
+            <w:vAlign w:val="top"/>
+          </w:tcPr>
+          <w:p>
+            <w:pPr>
+              <w:spacing w:before="0" w:after="0" w:line="240"/>
+              <w:ind w:right="0" w:left="0" w:firstLine="0"/>
+              <w:jc w:val="left"/>
+              <w:rPr>
+                <w:color w:val="auto"/>
+                <w:spacing w:val="0"/>
+                <w:position w:val="0"/>
+              </w:rPr>
+            </w:pPr>
+            <w:r>
+              <w:rPr>
+                <w:rFonts w:ascii="Times New Roman" w:hAnsi="Times New Roman" w:cs="Times New Roman" w:eastAsia="Times New Roman"/>
+                <w:color w:val="auto"/>
+                <w:spacing w:val="0"/>
+                <w:position w:val="0"/>
+                <w:sz w:val="24"/>
+                <w:shd w:fill="FFFF00" w:val="clear"/>
+              </w:rPr>
+              <w:t xml:space="preserve">RN01</w:t>
+            </w:r>
+          </w:p>
+        </w:tc>
+        <w:tc>
+          <w:tcPr>
+            <w:tcW w:w="5528" w:type="dxa"/>
+            <w:tcBorders>
+              <w:top w:val="single" w:color="000000" w:sz="4"/>
+              <w:left w:val="single" w:color="000000" w:sz="4"/>
+              <w:bottom w:val="single" w:color="000000" w:sz="4"/>
+              <w:right w:val="single" w:color="000000" w:sz="4"/>
+            </w:tcBorders>
+            <w:shd w:color="000000" w:fill="ffffff" w:val="clear"/>
+            <w:tcMar>
+              <w:left w:w="108" w:type="dxa"/>
+              <w:right w:w="108" w:type="dxa"/>
+            </w:tcMar>
+            <w:vAlign w:val="top"/>
+          </w:tcPr>
+          <w:p>
+            <w:pPr>
+              <w:spacing w:before="0" w:after="0" w:line="240"/>
+              <w:ind w:right="0" w:left="0" w:firstLine="0"/>
+              <w:jc w:val="left"/>
+              <w:rPr>
+                <w:color w:val="auto"/>
+                <w:spacing w:val="0"/>
+                <w:position w:val="0"/>
+              </w:rPr>
+            </w:pPr>
+            <w:r>
+              <w:rPr>
+                <w:rFonts w:ascii="Times New Roman" w:hAnsi="Times New Roman" w:cs="Times New Roman" w:eastAsia="Times New Roman"/>
+                <w:color w:val="auto"/>
+                <w:spacing w:val="0"/>
+                <w:position w:val="0"/>
+                <w:sz w:val="24"/>
+                <w:shd w:fill="FFFF00" w:val="clear"/>
+              </w:rPr>
+              <w:t xml:space="preserve">Cadastro de produtos com valores maiores que 150,00</w:t>
+            </w:r>
+          </w:p>
+        </w:tc>
+        <w:tc>
+          <w:tcPr>
+            <w:tcW w:w="1134" w:type="dxa"/>
+            <w:gridSpan w:val="2"/>
+            <w:tcBorders>
+              <w:top w:val="single" w:color="000000" w:sz="4"/>
+              <w:left w:val="single" w:color="000000" w:sz="4"/>
+              <w:bottom w:val="single" w:color="000000" w:sz="4"/>
+              <w:right w:val="single" w:color="000000" w:sz="4"/>
+            </w:tcBorders>
+            <w:shd w:color="000000" w:fill="ffffff" w:val="clear"/>
+            <w:tcMar>
+              <w:left w:w="108" w:type="dxa"/>
+              <w:right w:w="108" w:type="dxa"/>
+            </w:tcMar>
+            <w:vAlign w:val="top"/>
+          </w:tcPr>
+          <w:p>
+            <w:pPr>
+              <w:spacing w:before="0" w:after="0" w:line="240"/>
+              <w:ind w:right="0" w:left="0" w:firstLine="0"/>
+              <w:jc w:val="left"/>
+              <w:rPr>
+                <w:color w:val="auto"/>
+                <w:spacing w:val="0"/>
+                <w:position w:val="0"/>
+              </w:rPr>
+            </w:pPr>
+            <w:r>
+              <w:rPr>
+                <w:rFonts w:ascii="Times New Roman" w:hAnsi="Times New Roman" w:cs="Times New Roman" w:eastAsia="Times New Roman"/>
+                <w:color w:val="auto"/>
+                <w:spacing w:val="0"/>
+                <w:position w:val="0"/>
+                <w:sz w:val="24"/>
+                <w:shd w:fill="FFFF00" w:val="clear"/>
+              </w:rPr>
+              <w:t xml:space="preserve">inválido</w:t>
+            </w:r>
+          </w:p>
+        </w:tc>
+      </w:tr>
+      <w:tr>
+        <w:trPr>
+          <w:trHeight w:val="255" w:hRule="auto"/>
+          <w:jc w:val="left"/>
+        </w:trPr>
+        <w:tc>
+          <w:tcPr>
+            <w:tcW w:w="983" w:type="dxa"/>
+            <w:tcBorders>
+              <w:top w:val="single" w:color="000000" w:sz="4"/>
+              <w:left w:val="single" w:color="000000" w:sz="4"/>
+              <w:bottom w:val="single" w:color="000000" w:sz="4"/>
+              <w:right w:val="single" w:color="000000" w:sz="4"/>
+            </w:tcBorders>
+            <w:shd w:color="000000" w:fill="ffffff" w:val="clear"/>
+            <w:tcMar>
+              <w:left w:w="108" w:type="dxa"/>
+              <w:right w:w="108" w:type="dxa"/>
+            </w:tcMar>
+            <w:vAlign w:val="top"/>
+          </w:tcPr>
+          <w:p>
+            <w:pPr>
+              <w:spacing w:before="0" w:after="0" w:line="240"/>
+              <w:ind w:right="0" w:left="0" w:firstLine="0"/>
+              <w:jc w:val="left"/>
+              <w:rPr>
+                <w:color w:val="auto"/>
+                <w:spacing w:val="0"/>
+                <w:position w:val="0"/>
+                <w:shd w:fill="auto" w:val="clear"/>
+              </w:rPr>
+            </w:pPr>
+            <w:r>
+              <w:rPr>
+                <w:rFonts w:ascii="Times New Roman" w:hAnsi="Times New Roman" w:cs="Times New Roman" w:eastAsia="Times New Roman"/>
+                <w:color w:val="auto"/>
+                <w:spacing w:val="0"/>
+                <w:position w:val="0"/>
+                <w:sz w:val="24"/>
+                <w:shd w:fill="auto" w:val="clear"/>
+              </w:rPr>
+              <w:t xml:space="preserve">CT02</w:t>
+            </w:r>
+          </w:p>
+        </w:tc>
+        <w:tc>
+          <w:tcPr>
+            <w:tcW w:w="997" w:type="dxa"/>
+            <w:gridSpan w:val="2"/>
+            <w:tcBorders>
+              <w:top w:val="single" w:color="000000" w:sz="4"/>
+              <w:left w:val="single" w:color="000000" w:sz="4"/>
+              <w:bottom w:val="single" w:color="000000" w:sz="4"/>
+              <w:right w:val="single" w:color="000000" w:sz="4"/>
+            </w:tcBorders>
+            <w:shd w:color="000000" w:fill="ffffff" w:val="clear"/>
+            <w:tcMar>
+              <w:left w:w="108" w:type="dxa"/>
+              <w:right w:w="108" w:type="dxa"/>
+            </w:tcMar>
+            <w:vAlign w:val="top"/>
+          </w:tcPr>
+          <w:p>
+            <w:pPr>
+              <w:spacing w:before="0" w:after="0" w:line="240"/>
+              <w:ind w:right="0" w:left="0" w:firstLine="0"/>
+              <w:jc w:val="left"/>
+              <w:rPr>
+                <w:color w:val="auto"/>
+                <w:spacing w:val="0"/>
+                <w:position w:val="0"/>
+                <w:sz w:val="22"/>
+                <w:shd w:fill="auto" w:val="clear"/>
+              </w:rPr>
+            </w:pPr>
+            <w:r>
+              <w:rPr>
+                <w:rFonts w:ascii="Times New Roman" w:hAnsi="Times New Roman" w:cs="Times New Roman" w:eastAsia="Times New Roman"/>
+                <w:color w:val="auto"/>
+                <w:spacing w:val="0"/>
+                <w:position w:val="0"/>
+                <w:sz w:val="22"/>
+                <w:shd w:fill="auto" w:val="clear"/>
+              </w:rPr>
+              <w:t xml:space="preserve">RN01</w:t>
+            </w:r>
+          </w:p>
+        </w:tc>
+        <w:tc>
+          <w:tcPr>
+            <w:tcW w:w="5528" w:type="dxa"/>
+            <w:tcBorders>
+              <w:top w:val="single" w:color="000000" w:sz="4"/>
+              <w:left w:val="single" w:color="000000" w:sz="4"/>
+              <w:bottom w:val="single" w:color="000000" w:sz="4"/>
+              <w:right w:val="single" w:color="000000" w:sz="4"/>
+            </w:tcBorders>
+            <w:shd w:color="000000" w:fill="ffffff" w:val="clear"/>
+            <w:tcMar>
+              <w:left w:w="108" w:type="dxa"/>
+              <w:right w:w="108" w:type="dxa"/>
+            </w:tcMar>
+            <w:vAlign w:val="top"/>
+          </w:tcPr>
+          <w:p>
+            <w:pPr>
+              <w:spacing w:before="0" w:after="0" w:line="240"/>
+              <w:ind w:right="0" w:left="0" w:firstLine="0"/>
+              <w:jc w:val="left"/>
+              <w:rPr>
+                <w:color w:val="auto"/>
+                <w:spacing w:val="0"/>
+                <w:position w:val="0"/>
+                <w:sz w:val="22"/>
+                <w:shd w:fill="auto" w:val="clear"/>
+              </w:rPr>
+            </w:pPr>
+            <w:r>
+              <w:rPr>
+                <w:rFonts w:ascii="Times New Roman" w:hAnsi="Times New Roman" w:cs="Times New Roman" w:eastAsia="Times New Roman"/>
+                <w:color w:val="auto"/>
+                <w:spacing w:val="0"/>
+                <w:position w:val="0"/>
+                <w:sz w:val="22"/>
+                <w:shd w:fill="auto" w:val="clear"/>
+              </w:rPr>
+              <w:t xml:space="preserve">Cadastro de produtos com valores menores que 50,00</w:t>
+            </w:r>
+          </w:p>
+        </w:tc>
+        <w:tc>
+          <w:tcPr>
+            <w:tcW w:w="1134" w:type="dxa"/>
+            <w:gridSpan w:val="2"/>
+            <w:tcBorders>
+              <w:top w:val="single" w:color="000000" w:sz="4"/>
+              <w:left w:val="single" w:color="000000" w:sz="4"/>
+              <w:bottom w:val="single" w:color="000000" w:sz="4"/>
+              <w:right w:val="single" w:color="000000" w:sz="4"/>
+            </w:tcBorders>
+            <w:shd w:color="000000" w:fill="ffffff" w:val="clear"/>
+            <w:tcMar>
+              <w:left w:w="108" w:type="dxa"/>
+              <w:right w:w="108" w:type="dxa"/>
+            </w:tcMar>
+            <w:vAlign w:val="top"/>
+          </w:tcPr>
+          <w:p>
+            <w:pPr>
+              <w:spacing w:before="0" w:after="0" w:line="240"/>
+              <w:ind w:right="0" w:left="0" w:firstLine="0"/>
+              <w:jc w:val="left"/>
+              <w:rPr>
+                <w:color w:val="auto"/>
+                <w:spacing w:val="0"/>
+                <w:position w:val="0"/>
+                <w:sz w:val="22"/>
+                <w:shd w:fill="auto" w:val="clear"/>
+              </w:rPr>
+            </w:pPr>
+            <w:r>
+              <w:rPr>
+                <w:rFonts w:ascii="Times New Roman" w:hAnsi="Times New Roman" w:cs="Times New Roman" w:eastAsia="Times New Roman"/>
+                <w:color w:val="auto"/>
+                <w:spacing w:val="0"/>
+                <w:position w:val="0"/>
+                <w:sz w:val="22"/>
+                <w:shd w:fill="auto" w:val="clear"/>
+              </w:rPr>
+              <w:t xml:space="preserve">inválido</w:t>
+            </w:r>
+          </w:p>
+        </w:tc>
+      </w:tr>
+      <w:tr>
+        <w:trPr>
           <w:trHeight w:val="1" w:hRule="atLeast"/>
           <w:jc w:val="left"/>
         </w:trPr>
@@ -1276,18 +1605,19 @@
                 <w:color w:val="auto"/>
                 <w:spacing w:val="0"/>
                 <w:position w:val="0"/>
-              </w:rPr>
-            </w:pPr>
-            <w:r>
-              <w:rPr>
-                <w:rFonts w:ascii="Times New Roman" w:hAnsi="Times New Roman" w:cs="Times New Roman" w:eastAsia="Times New Roman"/>
-                <w:color w:val="auto"/>
-                <w:spacing w:val="0"/>
-                <w:position w:val="0"/>
-                <w:sz w:val="24"/>
-                <w:shd w:fill="FFFF00" w:val="clear"/>
-              </w:rPr>
-              <w:t xml:space="preserve">CT01</w:t>
+                <w:shd w:fill="auto" w:val="clear"/>
+              </w:rPr>
+            </w:pPr>
+            <w:r>
+              <w:rPr>
+                <w:rFonts w:ascii="Times New Roman" w:hAnsi="Times New Roman" w:cs="Times New Roman" w:eastAsia="Times New Roman"/>
+                <w:color w:val="auto"/>
+                <w:spacing w:val="0"/>
+                <w:position w:val="0"/>
+                <w:sz w:val="24"/>
+                <w:shd w:fill="auto" w:val="clear"/>
+              </w:rPr>
+              <w:t xml:space="preserve">CT03</w:t>
             </w:r>
           </w:p>
         </w:tc>
@@ -1317,16 +1647,18 @@
                 <w:color w:val="auto"/>
                 <w:spacing w:val="0"/>
                 <w:position w:val="0"/>
-              </w:rPr>
-            </w:pPr>
-            <w:r>
-              <w:rPr>
-                <w:rFonts w:ascii="Times New Roman" w:hAnsi="Times New Roman" w:cs="Times New Roman" w:eastAsia="Times New Roman"/>
-                <w:color w:val="auto"/>
-                <w:spacing w:val="0"/>
-                <w:position w:val="0"/>
-                <w:sz w:val="24"/>
-                <w:shd w:fill="FFFF00" w:val="clear"/>
+                <w:sz w:val="22"/>
+                <w:shd w:fill="auto" w:val="clear"/>
+              </w:rPr>
+            </w:pPr>
+            <w:r>
+              <w:rPr>
+                <w:rFonts w:ascii="Times New Roman" w:hAnsi="Times New Roman" w:cs="Times New Roman" w:eastAsia="Times New Roman"/>
+                <w:color w:val="auto"/>
+                <w:spacing w:val="0"/>
+                <w:position w:val="0"/>
+                <w:sz w:val="22"/>
+                <w:shd w:fill="auto" w:val="clear"/>
               </w:rPr>
               <w:t xml:space="preserve">RN01</w:t>
             </w:r>
@@ -1357,18 +1689,20 @@
                 <w:color w:val="auto"/>
                 <w:spacing w:val="0"/>
                 <w:position w:val="0"/>
-              </w:rPr>
-            </w:pPr>
-            <w:r>
-              <w:rPr>
-                <w:rFonts w:ascii="Times New Roman" w:hAnsi="Times New Roman" w:cs="Times New Roman" w:eastAsia="Times New Roman"/>
-                <w:color w:val="auto"/>
-                <w:spacing w:val="0"/>
-                <w:position w:val="0"/>
-                <w:sz w:val="24"/>
-                <w:shd w:fill="FFFF00" w:val="clear"/>
-              </w:rPr>
-              <w:t xml:space="preserve">Cadastro de produtos com valores maiores que 150,00</w:t>
+                <w:sz w:val="22"/>
+                <w:shd w:fill="auto" w:val="clear"/>
+              </w:rPr>
+            </w:pPr>
+            <w:r>
+              <w:rPr>
+                <w:rFonts w:ascii="Times New Roman" w:hAnsi="Times New Roman" w:cs="Times New Roman" w:eastAsia="Times New Roman"/>
+                <w:color w:val="auto"/>
+                <w:spacing w:val="0"/>
+                <w:position w:val="0"/>
+                <w:sz w:val="22"/>
+                <w:shd w:fill="auto" w:val="clear"/>
+              </w:rPr>
+              <w:t xml:space="preserve">Cadastro com valores dentre os confromes (50,00 a 150,00)</w:t>
             </w:r>
           </w:p>
         </w:tc>
@@ -1398,16 +1732,204 @@
                 <w:color w:val="auto"/>
                 <w:spacing w:val="0"/>
                 <w:position w:val="0"/>
-              </w:rPr>
-            </w:pPr>
-            <w:r>
-              <w:rPr>
-                <w:rFonts w:ascii="Times New Roman" w:hAnsi="Times New Roman" w:cs="Times New Roman" w:eastAsia="Times New Roman"/>
-                <w:color w:val="auto"/>
-                <w:spacing w:val="0"/>
-                <w:position w:val="0"/>
-                <w:sz w:val="24"/>
-                <w:shd w:fill="FFFF00" w:val="clear"/>
+                <w:sz w:val="22"/>
+                <w:shd w:fill="auto" w:val="clear"/>
+              </w:rPr>
+            </w:pPr>
+            <w:r>
+              <w:rPr>
+                <w:rFonts w:ascii="Times New Roman" w:hAnsi="Times New Roman" w:cs="Times New Roman" w:eastAsia="Times New Roman"/>
+                <w:color w:val="auto"/>
+                <w:spacing w:val="0"/>
+                <w:position w:val="0"/>
+                <w:sz w:val="22"/>
+                <w:shd w:fill="auto" w:val="clear"/>
+              </w:rPr>
+              <w:t xml:space="preserve">válido</w:t>
+            </w:r>
+          </w:p>
+        </w:tc>
+      </w:tr>
+      <w:tr>
+        <w:trPr>
+          <w:trHeight w:val="1" w:hRule="atLeast"/>
+          <w:jc w:val="left"/>
+        </w:trPr>
+        <w:tc>
+          <w:tcPr>
+            <w:tcW w:w="983" w:type="dxa"/>
+            <w:tcBorders>
+              <w:top w:val="single" w:color="000000" w:sz="4"/>
+              <w:left w:val="single" w:color="000000" w:sz="4"/>
+              <w:bottom w:val="single" w:color="000000" w:sz="4"/>
+              <w:right w:val="single" w:color="000000" w:sz="4"/>
+            </w:tcBorders>
+            <w:shd w:color="000000" w:fill="ffffff" w:val="clear"/>
+            <w:tcMar>
+              <w:left w:w="108" w:type="dxa"/>
+              <w:right w:w="108" w:type="dxa"/>
+            </w:tcMar>
+            <w:vAlign w:val="top"/>
+          </w:tcPr>
+          <w:p>
+            <w:pPr>
+              <w:spacing w:before="0" w:after="0" w:line="240"/>
+              <w:ind w:right="0" w:left="0" w:firstLine="0"/>
+              <w:jc w:val="left"/>
+              <w:rPr>
+                <w:color w:val="auto"/>
+                <w:spacing w:val="0"/>
+                <w:position w:val="0"/>
+                <w:shd w:fill="auto" w:val="clear"/>
+              </w:rPr>
+            </w:pPr>
+            <w:r>
+              <w:rPr>
+                <w:rFonts w:ascii="Times New Roman" w:hAnsi="Times New Roman" w:cs="Times New Roman" w:eastAsia="Times New Roman"/>
+                <w:color w:val="auto"/>
+                <w:spacing w:val="0"/>
+                <w:position w:val="0"/>
+                <w:sz w:val="24"/>
+                <w:shd w:fill="auto" w:val="clear"/>
+              </w:rPr>
+              <w:t xml:space="preserve">CT04</w:t>
+            </w:r>
+          </w:p>
+        </w:tc>
+        <w:tc>
+          <w:tcPr>
+            <w:tcW w:w="997" w:type="dxa"/>
+            <w:gridSpan w:val="2"/>
+            <w:tcBorders>
+              <w:top w:val="single" w:color="000000" w:sz="4"/>
+              <w:left w:val="single" w:color="000000" w:sz="4"/>
+              <w:bottom w:val="single" w:color="000000" w:sz="4"/>
+              <w:right w:val="single" w:color="000000" w:sz="4"/>
+            </w:tcBorders>
+            <w:shd w:color="000000" w:fill="ffffff" w:val="clear"/>
+            <w:tcMar>
+              <w:left w:w="108" w:type="dxa"/>
+              <w:right w:w="108" w:type="dxa"/>
+            </w:tcMar>
+            <w:vAlign w:val="top"/>
+          </w:tcPr>
+          <w:p>
+            <w:pPr>
+              <w:spacing w:before="0" w:after="0" w:line="240"/>
+              <w:ind w:right="0" w:left="0" w:firstLine="0"/>
+              <w:jc w:val="left"/>
+              <w:rPr>
+                <w:color w:val="auto"/>
+                <w:spacing w:val="0"/>
+                <w:position w:val="0"/>
+                <w:sz w:val="22"/>
+                <w:shd w:fill="auto" w:val="clear"/>
+              </w:rPr>
+            </w:pPr>
+            <w:r>
+              <w:rPr>
+                <w:rFonts w:ascii="Times New Roman" w:hAnsi="Times New Roman" w:cs="Times New Roman" w:eastAsia="Times New Roman"/>
+                <w:color w:val="auto"/>
+                <w:spacing w:val="0"/>
+                <w:position w:val="0"/>
+                <w:sz w:val="22"/>
+                <w:shd w:fill="auto" w:val="clear"/>
+              </w:rPr>
+              <w:t xml:space="preserve">RN02</w:t>
+            </w:r>
+          </w:p>
+        </w:tc>
+        <w:tc>
+          <w:tcPr>
+            <w:tcW w:w="5528" w:type="dxa"/>
+            <w:tcBorders>
+              <w:top w:val="single" w:color="000000" w:sz="4"/>
+              <w:left w:val="single" w:color="000000" w:sz="4"/>
+              <w:bottom w:val="single" w:color="000000" w:sz="4"/>
+              <w:right w:val="single" w:color="000000" w:sz="4"/>
+            </w:tcBorders>
+            <w:shd w:color="000000" w:fill="ffffff" w:val="clear"/>
+            <w:tcMar>
+              <w:left w:w="108" w:type="dxa"/>
+              <w:right w:w="108" w:type="dxa"/>
+            </w:tcMar>
+            <w:vAlign w:val="top"/>
+          </w:tcPr>
+          <w:p>
+            <w:pPr>
+              <w:spacing w:before="0" w:after="0" w:line="240"/>
+              <w:ind w:right="0" w:left="0" w:firstLine="0"/>
+              <w:jc w:val="left"/>
+              <w:rPr>
+                <w:color w:val="auto"/>
+                <w:spacing w:val="0"/>
+                <w:position w:val="0"/>
+                <w:sz w:val="22"/>
+                <w:shd w:fill="auto" w:val="clear"/>
+              </w:rPr>
+            </w:pPr>
+            <w:r>
+              <w:rPr>
+                <w:rFonts w:ascii="Times New Roman" w:hAnsi="Times New Roman" w:cs="Times New Roman" w:eastAsia="Times New Roman"/>
+                <w:color w:val="auto"/>
+                <w:spacing w:val="0"/>
+                <w:position w:val="0"/>
+                <w:sz w:val="22"/>
+                <w:shd w:fill="auto" w:val="clear"/>
+              </w:rPr>
+              <w:t xml:space="preserve">Produtos iguais com mais de 90 dias cadastrados não sendo renovados</w:t>
+            </w:r>
+            <w:r>
+              <w:rPr>
+                <w:rFonts w:ascii="Calibri" w:hAnsi="Calibri" w:cs="Calibri" w:eastAsia="Calibri"/>
+                <w:color w:val="auto"/>
+                <w:spacing w:val="0"/>
+                <w:position w:val="0"/>
+                <w:sz w:val="22"/>
+                <w:shd w:fill="auto" w:val="clear"/>
+              </w:rPr>
+              <w:t xml:space="preserve">.</w:t>
+            </w:r>
+          </w:p>
+        </w:tc>
+        <w:tc>
+          <w:tcPr>
+            <w:tcW w:w="1134" w:type="dxa"/>
+            <w:gridSpan w:val="2"/>
+            <w:tcBorders>
+              <w:top w:val="single" w:color="000000" w:sz="4"/>
+              <w:left w:val="single" w:color="000000" w:sz="4"/>
+              <w:bottom w:val="single" w:color="000000" w:sz="4"/>
+              <w:right w:val="single" w:color="000000" w:sz="4"/>
+            </w:tcBorders>
+            <w:shd w:color="000000" w:fill="ffffff" w:val="clear"/>
+            <w:tcMar>
+              <w:left w:w="108" w:type="dxa"/>
+              <w:right w:w="108" w:type="dxa"/>
+            </w:tcMar>
+            <w:vAlign w:val="top"/>
+          </w:tcPr>
+          <w:p>
+            <w:pPr>
+              <w:spacing w:before="0" w:after="0" w:line="240"/>
+              <w:ind w:right="0" w:left="0" w:firstLine="0"/>
+              <w:jc w:val="left"/>
+              <w:rPr>
+                <w:color w:val="auto"/>
+                <w:spacing w:val="0"/>
+                <w:position w:val="0"/>
+                <w:sz w:val="22"/>
+                <w:shd w:fill="auto" w:val="clear"/>
+              </w:rPr>
+            </w:pPr>
+            <w:r>
+              <w:rPr>
+                <w:rFonts w:ascii="Times New Roman" w:hAnsi="Times New Roman" w:cs="Times New Roman" w:eastAsia="Times New Roman"/>
+                <w:color w:val="auto"/>
+                <w:spacing w:val="0"/>
+                <w:position w:val="0"/>
+                <w:sz w:val="22"/>
+                <w:shd w:fill="auto" w:val="clear"/>
               </w:rPr>
               <w:t xml:space="preserve">inválido</w:t>
             </w:r>
@@ -1456,7 +1978,7 @@
                 <w:sz w:val="24"/>
                 <w:shd w:fill="auto" w:val="clear"/>
               </w:rPr>
-              <w:t xml:space="preserve">CT02</w:t>
+              <w:t xml:space="preserve">CT05</w:t>
             </w:r>
           </w:p>
         </w:tc>
@@ -1499,7 +2021,7 @@
                 <w:sz w:val="22"/>
                 <w:shd w:fill="auto" w:val="clear"/>
               </w:rPr>
-              <w:t xml:space="preserve">RN01</w:t>
+              <w:t xml:space="preserve">RN02</w:t>
             </w:r>
           </w:p>
         </w:tc>
@@ -1528,20 +2050,19 @@
                 <w:color w:val="auto"/>
                 <w:spacing w:val="0"/>
                 <w:position w:val="0"/>
-                <w:sz w:val="22"/>
-                <w:shd w:fill="auto" w:val="clear"/>
-              </w:rPr>
-            </w:pPr>
-            <w:r>
-              <w:rPr>
-                <w:rFonts w:ascii="Times New Roman" w:hAnsi="Times New Roman" w:cs="Times New Roman" w:eastAsia="Times New Roman"/>
-                <w:color w:val="auto"/>
-                <w:spacing w:val="0"/>
-                <w:position w:val="0"/>
-                <w:sz w:val="22"/>
-                <w:shd w:fill="auto" w:val="clear"/>
-              </w:rPr>
-              <w:t xml:space="preserve">Cadastro de produtos com valores menores que 50,00</w:t>
+                <w:shd w:fill="auto" w:val="clear"/>
+              </w:rPr>
+            </w:pPr>
+            <w:r>
+              <w:rPr>
+                <w:rFonts w:ascii="Times New Roman" w:hAnsi="Times New Roman" w:cs="Times New Roman" w:eastAsia="Times New Roman"/>
+                <w:color w:val="auto"/>
+                <w:spacing w:val="0"/>
+                <w:position w:val="0"/>
+                <w:sz w:val="24"/>
+                <w:shd w:fill="auto" w:val="clear"/>
+              </w:rPr>
+              <w:t xml:space="preserve">Produtos com menos de 90 dias não sendo cadastrados</w:t>
             </w:r>
           </w:p>
         </w:tc>
@@ -1591,7 +2112,7 @@
       </w:tr>
       <w:tr>
         <w:trPr>
-          <w:trHeight w:val="435" w:hRule="auto"/>
+          <w:trHeight w:val="360" w:hRule="auto"/>
           <w:jc w:val="left"/>
         </w:trPr>
         <w:tc>
@@ -1631,7 +2152,7 @@
                 <w:sz w:val="24"/>
                 <w:shd w:fill="auto" w:val="clear"/>
               </w:rPr>
-              <w:t xml:space="preserve">CT03</w:t>
+              <w:t xml:space="preserve">CT06</w:t>
             </w:r>
           </w:p>
         </w:tc>
@@ -1674,7 +2195,7 @@
                 <w:sz w:val="22"/>
                 <w:shd w:fill="auto" w:val="clear"/>
               </w:rPr>
-              <w:t xml:space="preserve">RN01</w:t>
+              <w:t xml:space="preserve">RN02</w:t>
             </w:r>
           </w:p>
         </w:tc>
@@ -1716,7 +2237,7 @@
                 <w:sz w:val="22"/>
                 <w:shd w:fill="auto" w:val="clear"/>
               </w:rPr>
-              <w:t xml:space="preserve">Cadastro com valores dentre os confromes (50,00 a 150,00)</w:t>
+              <w:t xml:space="preserve">Produtos com 90 dias ou inferior sendo renovados</w:t>
             </w:r>
           </w:p>
         </w:tc>
@@ -1759,7 +2280,7 @@
                 <w:sz w:val="22"/>
                 <w:shd w:fill="auto" w:val="clear"/>
               </w:rPr>
-              <w:t xml:space="preserve">válido</w:t>
+              <w:t xml:space="preserve">inválido</w:t>
             </w:r>
           </w:p>
         </w:tc>
@@ -1806,7 +2327,7 @@
                 <w:sz w:val="24"/>
                 <w:shd w:fill="auto" w:val="clear"/>
               </w:rPr>
-              <w:t xml:space="preserve">CT04</w:t>
+              <w:t xml:space="preserve">CT07</w:t>
             </w:r>
           </w:p>
         </w:tc>
@@ -1849,7 +2370,7 @@
                 <w:sz w:val="22"/>
                 <w:shd w:fill="auto" w:val="clear"/>
               </w:rPr>
-              <w:t xml:space="preserve">RN02</w:t>
+              <w:t xml:space="preserve">RN03</w:t>
             </w:r>
           </w:p>
         </w:tc>
@@ -1891,18 +2412,182 @@
                 <w:sz w:val="22"/>
                 <w:shd w:fill="auto" w:val="clear"/>
               </w:rPr>
-              <w:t xml:space="preserve">Produtos iguais com mais de 90 dias cadastrados não sendo renovados</w:t>
-            </w:r>
-            <w:r>
-              <w:rPr>
-                <w:rFonts w:ascii="Calibri" w:hAnsi="Calibri" w:cs="Calibri" w:eastAsia="Calibri"/>
-                <w:color w:val="auto"/>
-                <w:spacing w:val="0"/>
-                <w:position w:val="0"/>
-                <w:sz w:val="22"/>
-                <w:shd w:fill="auto" w:val="clear"/>
-              </w:rPr>
-              <w:t xml:space="preserve">.</w:t>
+              <w:t xml:space="preserve">Permitindo cadastro de mais de 150 itens</w:t>
+            </w:r>
+          </w:p>
+        </w:tc>
+        <w:tc>
+          <w:tcPr>
+            <w:tcW w:w="1134" w:type="dxa"/>
+            <w:gridSpan w:val="2"/>
+            <w:tcBorders>
+              <w:top w:val="single" w:color="000000" w:sz="4"/>
+              <w:left w:val="single" w:color="000000" w:sz="4"/>
+              <w:bottom w:val="single" w:color="000000" w:sz="4"/>
+              <w:right w:val="single" w:color="000000" w:sz="4"/>
+            </w:tcBorders>
+            <w:shd w:color="000000" w:fill="ffffff" w:val="clear"/>
+            <w:tcMar>
+              <w:left w:w="108" w:type="dxa"/>
+              <w:right w:w="108" w:type="dxa"/>
+            </w:tcMar>
+            <w:vAlign w:val="top"/>
+          </w:tcPr>
+          <w:p>
+            <w:pPr>
+              <w:spacing w:before="0" w:after="0" w:line="240"/>
+              <w:ind w:right="0" w:left="0" w:firstLine="0"/>
+              <w:jc w:val="left"/>
+              <w:rPr>
+                <w:color w:val="auto"/>
+                <w:spacing w:val="0"/>
+                <w:position w:val="0"/>
+                <w:sz w:val="22"/>
+                <w:shd w:fill="auto" w:val="clear"/>
+              </w:rPr>
+            </w:pPr>
+            <w:r>
+              <w:rPr>
+                <w:rFonts w:ascii="Times New Roman" w:hAnsi="Times New Roman" w:cs="Times New Roman" w:eastAsia="Times New Roman"/>
+                <w:color w:val="auto"/>
+                <w:spacing w:val="0"/>
+                <w:position w:val="0"/>
+                <w:sz w:val="22"/>
+                <w:shd w:fill="auto" w:val="clear"/>
+              </w:rPr>
+              <w:t xml:space="preserve">inválido</w:t>
+            </w:r>
+          </w:p>
+        </w:tc>
+      </w:tr>
+      <w:tr>
+        <w:trPr>
+          <w:trHeight w:val="315" w:hRule="auto"/>
+          <w:jc w:val="left"/>
+        </w:trPr>
+        <w:tc>
+          <w:tcPr>
+            <w:tcW w:w="983" w:type="dxa"/>
+            <w:tcBorders>
+              <w:top w:val="single" w:color="000000" w:sz="4"/>
+              <w:left w:val="single" w:color="000000" w:sz="4"/>
+              <w:bottom w:val="single" w:color="000000" w:sz="4"/>
+              <w:right w:val="single" w:color="000000" w:sz="4"/>
+            </w:tcBorders>
+            <w:shd w:color="000000" w:fill="ffffff" w:val="clear"/>
+            <w:tcMar>
+              <w:left w:w="108" w:type="dxa"/>
+              <w:right w:w="108" w:type="dxa"/>
+            </w:tcMar>
+            <w:vAlign w:val="top"/>
+          </w:tcPr>
+          <w:p>
+            <w:pPr>
+              <w:spacing w:before="0" w:after="0" w:line="240"/>
+              <w:ind w:right="0" w:left="0" w:firstLine="0"/>
+              <w:jc w:val="left"/>
+              <w:rPr>
+                <w:color w:val="auto"/>
+                <w:spacing w:val="0"/>
+                <w:position w:val="0"/>
+                <w:shd w:fill="auto" w:val="clear"/>
+              </w:rPr>
+            </w:pPr>
+            <w:r>
+              <w:rPr>
+                <w:rFonts w:ascii="Times New Roman" w:hAnsi="Times New Roman" w:cs="Times New Roman" w:eastAsia="Times New Roman"/>
+                <w:color w:val="auto"/>
+                <w:spacing w:val="0"/>
+                <w:position w:val="0"/>
+                <w:sz w:val="24"/>
+                <w:shd w:fill="auto" w:val="clear"/>
+              </w:rPr>
+              <w:t xml:space="preserve">CT08</w:t>
+            </w:r>
+          </w:p>
+        </w:tc>
+        <w:tc>
+          <w:tcPr>
+            <w:tcW w:w="997" w:type="dxa"/>
+            <w:gridSpan w:val="2"/>
+            <w:tcBorders>
+              <w:top w:val="single" w:color="000000" w:sz="4"/>
+              <w:left w:val="single" w:color="000000" w:sz="4"/>
+              <w:bottom w:val="single" w:color="000000" w:sz="4"/>
+              <w:right w:val="single" w:color="000000" w:sz="4"/>
+            </w:tcBorders>
+            <w:shd w:color="000000" w:fill="ffffff" w:val="clear"/>
+            <w:tcMar>
+              <w:left w:w="108" w:type="dxa"/>
+              <w:right w:w="108" w:type="dxa"/>
+            </w:tcMar>
+            <w:vAlign w:val="top"/>
+          </w:tcPr>
+          <w:p>
+            <w:pPr>
+              <w:spacing w:before="0" w:after="0" w:line="240"/>
+              <w:ind w:right="0" w:left="0" w:firstLine="0"/>
+              <w:jc w:val="left"/>
+              <w:rPr>
+                <w:color w:val="auto"/>
+                <w:spacing w:val="0"/>
+                <w:position w:val="0"/>
+                <w:sz w:val="22"/>
+                <w:shd w:fill="auto" w:val="clear"/>
+              </w:rPr>
+            </w:pPr>
+            <w:r>
+              <w:rPr>
+                <w:rFonts w:ascii="Times New Roman" w:hAnsi="Times New Roman" w:cs="Times New Roman" w:eastAsia="Times New Roman"/>
+                <w:color w:val="auto"/>
+                <w:spacing w:val="0"/>
+                <w:position w:val="0"/>
+                <w:sz w:val="22"/>
+                <w:shd w:fill="auto" w:val="clear"/>
+              </w:rPr>
+              <w:t xml:space="preserve">RN03</w:t>
+            </w:r>
+          </w:p>
+        </w:tc>
+        <w:tc>
+          <w:tcPr>
+            <w:tcW w:w="5528" w:type="dxa"/>
+            <w:tcBorders>
+              <w:top w:val="single" w:color="000000" w:sz="4"/>
+              <w:left w:val="single" w:color="000000" w:sz="4"/>
+              <w:bottom w:val="single" w:color="000000" w:sz="4"/>
+              <w:right w:val="single" w:color="000000" w:sz="4"/>
+            </w:tcBorders>
+            <w:shd w:color="000000" w:fill="ffffff" w:val="clear"/>
+            <w:tcMar>
+              <w:left w:w="108" w:type="dxa"/>
+              <w:right w:w="108" w:type="dxa"/>
+            </w:tcMar>
+            <w:vAlign w:val="top"/>
+          </w:tcPr>
+          <w:p>
+            <w:pPr>
+              <w:spacing w:before="0" w:after="0" w:line="240"/>
+              <w:ind w:right="0" w:left="0" w:firstLine="0"/>
+              <w:jc w:val="left"/>
+              <w:rPr>
+                <w:color w:val="auto"/>
+                <w:spacing w:val="0"/>
+                <w:position w:val="0"/>
+                <w:sz w:val="22"/>
+                <w:shd w:fill="auto" w:val="clear"/>
+              </w:rPr>
+            </w:pPr>
+            <w:r>
+              <w:rPr>
+                <w:rFonts w:ascii="Times New Roman" w:hAnsi="Times New Roman" w:cs="Times New Roman" w:eastAsia="Times New Roman"/>
+                <w:color w:val="auto"/>
+                <w:spacing w:val="0"/>
+                <w:position w:val="0"/>
+                <w:sz w:val="22"/>
+                <w:shd w:fill="auto" w:val="clear"/>
+              </w:rPr>
+              <w:t xml:space="preserve">Não permitindo cadastro de itens</w:t>
             </w:r>
           </w:p>
         </w:tc>
@@ -1992,7 +2677,7 @@
                 <w:sz w:val="24"/>
                 <w:shd w:fill="auto" w:val="clear"/>
               </w:rPr>
-              <w:t xml:space="preserve">CT05</w:t>
+              <w:t xml:space="preserve">CT09</w:t>
             </w:r>
           </w:p>
         </w:tc>
@@ -2035,7 +2720,7 @@
                 <w:sz w:val="22"/>
                 <w:shd w:fill="auto" w:val="clear"/>
               </w:rPr>
-              <w:t xml:space="preserve">RN02</w:t>
+              <w:t xml:space="preserve">RN04</w:t>
             </w:r>
           </w:p>
         </w:tc>
@@ -2077,18 +2762,7 @@
                 <w:sz w:val="22"/>
                 <w:shd w:fill="auto" w:val="clear"/>
               </w:rPr>
-              <w:t xml:space="preserve">Produtos com menos de 90 dias não sendo cadastrados</w:t>
-            </w:r>
-            <w:r>
-              <w:rPr>
-                <w:rFonts w:ascii="Calibri" w:hAnsi="Calibri" w:cs="Calibri" w:eastAsia="Calibri"/>
-                <w:color w:val="auto"/>
-                <w:spacing w:val="0"/>
-                <w:position w:val="0"/>
-                <w:sz w:val="22"/>
-                <w:shd w:fill="auto" w:val="clear"/>
-              </w:rPr>
-              <w:t xml:space="preserve">.</w:t>
+              <w:t xml:space="preserve">Usuários comuns conseguindo cadastrar produtos</w:t>
             </w:r>
           </w:p>
         </w:tc>
@@ -2138,7 +2812,7 @@
       </w:tr>
       <w:tr>
         <w:trPr>
-          <w:trHeight w:val="315" w:hRule="auto"/>
+          <w:trHeight w:val="300" w:hRule="auto"/>
           <w:jc w:val="left"/>
         </w:trPr>
         <w:tc>
@@ -2178,7 +2852,7 @@
                 <w:sz w:val="24"/>
                 <w:shd w:fill="auto" w:val="clear"/>
               </w:rPr>
-              <w:t xml:space="preserve">CT06</w:t>
+              <w:t xml:space="preserve">CT10</w:t>
             </w:r>
           </w:p>
         </w:tc>
@@ -2221,7 +2895,7 @@
                 <w:sz w:val="22"/>
                 <w:shd w:fill="auto" w:val="clear"/>
               </w:rPr>
-              <w:t xml:space="preserve">RN02</w:t>
+              <w:t xml:space="preserve">RN04</w:t>
             </w:r>
           </w:p>
         </w:tc>
@@ -2257,707 +2931,6 @@
             <w:r>
               <w:rPr>
                 <w:rFonts w:ascii="Times New Roman" w:hAnsi="Times New Roman" w:cs="Times New Roman" w:eastAsia="Times New Roman"/>
-                <w:color w:val="auto"/>
-                <w:spacing w:val="0"/>
-                <w:position w:val="0"/>
-                <w:sz w:val="22"/>
-                <w:shd w:fill="auto" w:val="clear"/>
-              </w:rPr>
-              <w:t xml:space="preserve">Produtos com 90 dias ou inferior sendo renovados</w:t>
-            </w:r>
-          </w:p>
-        </w:tc>
-        <w:tc>
-          <w:tcPr>
-            <w:tcW w:w="1134" w:type="dxa"/>
-            <w:gridSpan w:val="2"/>
-            <w:tcBorders>
-              <w:top w:val="single" w:color="000000" w:sz="4"/>
-              <w:left w:val="single" w:color="000000" w:sz="4"/>
-              <w:bottom w:val="single" w:color="000000" w:sz="4"/>
-              <w:right w:val="single" w:color="000000" w:sz="4"/>
-            </w:tcBorders>
-            <w:shd w:color="000000" w:fill="ffffff" w:val="clear"/>
-            <w:tcMar>
-              <w:left w:w="108" w:type="dxa"/>
-              <w:right w:w="108" w:type="dxa"/>
-            </w:tcMar>
-            <w:vAlign w:val="top"/>
-          </w:tcPr>
-          <w:p>
-            <w:pPr>
-              <w:spacing w:before="0" w:after="0" w:line="240"/>
-              <w:ind w:right="0" w:left="0" w:firstLine="0"/>
-              <w:jc w:val="left"/>
-              <w:rPr>
-                <w:color w:val="auto"/>
-                <w:spacing w:val="0"/>
-                <w:position w:val="0"/>
-                <w:sz w:val="22"/>
-                <w:shd w:fill="auto" w:val="clear"/>
-              </w:rPr>
-            </w:pPr>
-            <w:r>
-              <w:rPr>
-                <w:rFonts w:ascii="Times New Roman" w:hAnsi="Times New Roman" w:cs="Times New Roman" w:eastAsia="Times New Roman"/>
-                <w:color w:val="auto"/>
-                <w:spacing w:val="0"/>
-                <w:position w:val="0"/>
-                <w:sz w:val="22"/>
-                <w:shd w:fill="auto" w:val="clear"/>
-              </w:rPr>
-              <w:t xml:space="preserve">inválido</w:t>
-            </w:r>
-          </w:p>
-        </w:tc>
-      </w:tr>
-      <w:tr>
-        <w:trPr>
-          <w:trHeight w:val="1" w:hRule="atLeast"/>
-          <w:jc w:val="left"/>
-        </w:trPr>
-        <w:tc>
-          <w:tcPr>
-            <w:tcW w:w="983" w:type="dxa"/>
-            <w:tcBorders>
-              <w:top w:val="single" w:color="000000" w:sz="4"/>
-              <w:left w:val="single" w:color="000000" w:sz="4"/>
-              <w:bottom w:val="single" w:color="000000" w:sz="4"/>
-              <w:right w:val="single" w:color="000000" w:sz="4"/>
-            </w:tcBorders>
-            <w:shd w:color="000000" w:fill="ffffff" w:val="clear"/>
-            <w:tcMar>
-              <w:left w:w="108" w:type="dxa"/>
-              <w:right w:w="108" w:type="dxa"/>
-            </w:tcMar>
-            <w:vAlign w:val="top"/>
-          </w:tcPr>
-          <w:p>
-            <w:pPr>
-              <w:spacing w:before="0" w:after="0" w:line="240"/>
-              <w:ind w:right="0" w:left="0" w:firstLine="0"/>
-              <w:jc w:val="left"/>
-              <w:rPr>
-                <w:color w:val="auto"/>
-                <w:spacing w:val="0"/>
-                <w:position w:val="0"/>
-                <w:shd w:fill="auto" w:val="clear"/>
-              </w:rPr>
-            </w:pPr>
-            <w:r>
-              <w:rPr>
-                <w:rFonts w:ascii="Times New Roman" w:hAnsi="Times New Roman" w:cs="Times New Roman" w:eastAsia="Times New Roman"/>
-                <w:color w:val="auto"/>
-                <w:spacing w:val="0"/>
-                <w:position w:val="0"/>
-                <w:sz w:val="24"/>
-                <w:shd w:fill="auto" w:val="clear"/>
-              </w:rPr>
-              <w:t xml:space="preserve">CT07</w:t>
-            </w:r>
-          </w:p>
-        </w:tc>
-        <w:tc>
-          <w:tcPr>
-            <w:tcW w:w="997" w:type="dxa"/>
-            <w:gridSpan w:val="2"/>
-            <w:tcBorders>
-              <w:top w:val="single" w:color="000000" w:sz="4"/>
-              <w:left w:val="single" w:color="000000" w:sz="4"/>
-              <w:bottom w:val="single" w:color="000000" w:sz="4"/>
-              <w:right w:val="single" w:color="000000" w:sz="4"/>
-            </w:tcBorders>
-            <w:shd w:color="000000" w:fill="ffffff" w:val="clear"/>
-            <w:tcMar>
-              <w:left w:w="108" w:type="dxa"/>
-              <w:right w:w="108" w:type="dxa"/>
-            </w:tcMar>
-            <w:vAlign w:val="top"/>
-          </w:tcPr>
-          <w:p>
-            <w:pPr>
-              <w:spacing w:before="0" w:after="0" w:line="240"/>
-              <w:ind w:right="0" w:left="0" w:firstLine="0"/>
-              <w:jc w:val="left"/>
-              <w:rPr>
-                <w:color w:val="auto"/>
-                <w:spacing w:val="0"/>
-                <w:position w:val="0"/>
-                <w:sz w:val="22"/>
-                <w:shd w:fill="auto" w:val="clear"/>
-              </w:rPr>
-            </w:pPr>
-            <w:r>
-              <w:rPr>
-                <w:rFonts w:ascii="Times New Roman" w:hAnsi="Times New Roman" w:cs="Times New Roman" w:eastAsia="Times New Roman"/>
-                <w:color w:val="auto"/>
-                <w:spacing w:val="0"/>
-                <w:position w:val="0"/>
-                <w:sz w:val="22"/>
-                <w:shd w:fill="auto" w:val="clear"/>
-              </w:rPr>
-              <w:t xml:space="preserve">RN03</w:t>
-            </w:r>
-          </w:p>
-        </w:tc>
-        <w:tc>
-          <w:tcPr>
-            <w:tcW w:w="5528" w:type="dxa"/>
-            <w:tcBorders>
-              <w:top w:val="single" w:color="000000" w:sz="4"/>
-              <w:left w:val="single" w:color="000000" w:sz="4"/>
-              <w:bottom w:val="single" w:color="000000" w:sz="4"/>
-              <w:right w:val="single" w:color="000000" w:sz="4"/>
-            </w:tcBorders>
-            <w:shd w:color="000000" w:fill="ffffff" w:val="clear"/>
-            <w:tcMar>
-              <w:left w:w="108" w:type="dxa"/>
-              <w:right w:w="108" w:type="dxa"/>
-            </w:tcMar>
-            <w:vAlign w:val="top"/>
-          </w:tcPr>
-          <w:p>
-            <w:pPr>
-              <w:spacing w:before="0" w:after="0" w:line="240"/>
-              <w:ind w:right="0" w:left="0" w:firstLine="0"/>
-              <w:jc w:val="left"/>
-              <w:rPr>
-                <w:color w:val="auto"/>
-                <w:spacing w:val="0"/>
-                <w:position w:val="0"/>
-                <w:sz w:val="22"/>
-                <w:shd w:fill="auto" w:val="clear"/>
-              </w:rPr>
-            </w:pPr>
-            <w:r>
-              <w:rPr>
-                <w:rFonts w:ascii="Times New Roman" w:hAnsi="Times New Roman" w:cs="Times New Roman" w:eastAsia="Times New Roman"/>
-                <w:color w:val="auto"/>
-                <w:spacing w:val="0"/>
-                <w:position w:val="0"/>
-                <w:sz w:val="22"/>
-                <w:shd w:fill="auto" w:val="clear"/>
-              </w:rPr>
-              <w:t xml:space="preserve">Permitindo cadastro de mais de 150 itens</w:t>
-            </w:r>
-          </w:p>
-        </w:tc>
-        <w:tc>
-          <w:tcPr>
-            <w:tcW w:w="1134" w:type="dxa"/>
-            <w:gridSpan w:val="2"/>
-            <w:tcBorders>
-              <w:top w:val="single" w:color="000000" w:sz="4"/>
-              <w:left w:val="single" w:color="000000" w:sz="4"/>
-              <w:bottom w:val="single" w:color="000000" w:sz="4"/>
-              <w:right w:val="single" w:color="000000" w:sz="4"/>
-            </w:tcBorders>
-            <w:shd w:color="000000" w:fill="ffffff" w:val="clear"/>
-            <w:tcMar>
-              <w:left w:w="108" w:type="dxa"/>
-              <w:right w:w="108" w:type="dxa"/>
-            </w:tcMar>
-            <w:vAlign w:val="top"/>
-          </w:tcPr>
-          <w:p>
-            <w:pPr>
-              <w:spacing w:before="0" w:after="0" w:line="240"/>
-              <w:ind w:right="0" w:left="0" w:firstLine="0"/>
-              <w:jc w:val="left"/>
-              <w:rPr>
-                <w:color w:val="auto"/>
-                <w:spacing w:val="0"/>
-                <w:position w:val="0"/>
-                <w:sz w:val="22"/>
-                <w:shd w:fill="auto" w:val="clear"/>
-              </w:rPr>
-            </w:pPr>
-            <w:r>
-              <w:rPr>
-                <w:rFonts w:ascii="Times New Roman" w:hAnsi="Times New Roman" w:cs="Times New Roman" w:eastAsia="Times New Roman"/>
-                <w:color w:val="auto"/>
-                <w:spacing w:val="0"/>
-                <w:position w:val="0"/>
-                <w:sz w:val="22"/>
-                <w:shd w:fill="auto" w:val="clear"/>
-              </w:rPr>
-              <w:t xml:space="preserve">inválido</w:t>
-            </w:r>
-          </w:p>
-        </w:tc>
-      </w:tr>
-      <w:tr>
-        <w:trPr>
-          <w:trHeight w:val="1" w:hRule="atLeast"/>
-          <w:jc w:val="left"/>
-        </w:trPr>
-        <w:tc>
-          <w:tcPr>
-            <w:tcW w:w="983" w:type="dxa"/>
-            <w:tcBorders>
-              <w:top w:val="single" w:color="000000" w:sz="4"/>
-              <w:left w:val="single" w:color="000000" w:sz="4"/>
-              <w:bottom w:val="single" w:color="000000" w:sz="4"/>
-              <w:right w:val="single" w:color="000000" w:sz="4"/>
-            </w:tcBorders>
-            <w:shd w:color="000000" w:fill="ffffff" w:val="clear"/>
-            <w:tcMar>
-              <w:left w:w="108" w:type="dxa"/>
-              <w:right w:w="108" w:type="dxa"/>
-            </w:tcMar>
-            <w:vAlign w:val="top"/>
-          </w:tcPr>
-          <w:p>
-            <w:pPr>
-              <w:spacing w:before="0" w:after="0" w:line="240"/>
-              <w:ind w:right="0" w:left="0" w:firstLine="0"/>
-              <w:jc w:val="left"/>
-              <w:rPr>
-                <w:color w:val="auto"/>
-                <w:spacing w:val="0"/>
-                <w:position w:val="0"/>
-                <w:shd w:fill="auto" w:val="clear"/>
-              </w:rPr>
-            </w:pPr>
-            <w:r>
-              <w:rPr>
-                <w:rFonts w:ascii="Times New Roman" w:hAnsi="Times New Roman" w:cs="Times New Roman" w:eastAsia="Times New Roman"/>
-                <w:color w:val="auto"/>
-                <w:spacing w:val="0"/>
-                <w:position w:val="0"/>
-                <w:sz w:val="24"/>
-                <w:shd w:fill="auto" w:val="clear"/>
-              </w:rPr>
-              <w:t xml:space="preserve">CT08</w:t>
-            </w:r>
-          </w:p>
-        </w:tc>
-        <w:tc>
-          <w:tcPr>
-            <w:tcW w:w="997" w:type="dxa"/>
-            <w:gridSpan w:val="2"/>
-            <w:tcBorders>
-              <w:top w:val="single" w:color="000000" w:sz="4"/>
-              <w:left w:val="single" w:color="000000" w:sz="4"/>
-              <w:bottom w:val="single" w:color="000000" w:sz="4"/>
-              <w:right w:val="single" w:color="000000" w:sz="4"/>
-            </w:tcBorders>
-            <w:shd w:color="000000" w:fill="ffffff" w:val="clear"/>
-            <w:tcMar>
-              <w:left w:w="108" w:type="dxa"/>
-              <w:right w:w="108" w:type="dxa"/>
-            </w:tcMar>
-            <w:vAlign w:val="top"/>
-          </w:tcPr>
-          <w:p>
-            <w:pPr>
-              <w:spacing w:before="0" w:after="0" w:line="240"/>
-              <w:ind w:right="0" w:left="0" w:firstLine="0"/>
-              <w:jc w:val="left"/>
-              <w:rPr>
-                <w:color w:val="auto"/>
-                <w:spacing w:val="0"/>
-                <w:position w:val="0"/>
-                <w:sz w:val="22"/>
-                <w:shd w:fill="auto" w:val="clear"/>
-              </w:rPr>
-            </w:pPr>
-            <w:r>
-              <w:rPr>
-                <w:rFonts w:ascii="Times New Roman" w:hAnsi="Times New Roman" w:cs="Times New Roman" w:eastAsia="Times New Roman"/>
-                <w:color w:val="auto"/>
-                <w:spacing w:val="0"/>
-                <w:position w:val="0"/>
-                <w:sz w:val="22"/>
-                <w:shd w:fill="auto" w:val="clear"/>
-              </w:rPr>
-              <w:t xml:space="preserve">RN03</w:t>
-            </w:r>
-          </w:p>
-        </w:tc>
-        <w:tc>
-          <w:tcPr>
-            <w:tcW w:w="5528" w:type="dxa"/>
-            <w:tcBorders>
-              <w:top w:val="single" w:color="000000" w:sz="4"/>
-              <w:left w:val="single" w:color="000000" w:sz="4"/>
-              <w:bottom w:val="single" w:color="000000" w:sz="4"/>
-              <w:right w:val="single" w:color="000000" w:sz="4"/>
-            </w:tcBorders>
-            <w:shd w:color="000000" w:fill="ffffff" w:val="clear"/>
-            <w:tcMar>
-              <w:left w:w="108" w:type="dxa"/>
-              <w:right w:w="108" w:type="dxa"/>
-            </w:tcMar>
-            <w:vAlign w:val="top"/>
-          </w:tcPr>
-          <w:p>
-            <w:pPr>
-              <w:spacing w:before="0" w:after="0" w:line="240"/>
-              <w:ind w:right="0" w:left="0" w:firstLine="0"/>
-              <w:jc w:val="left"/>
-              <w:rPr>
-                <w:color w:val="auto"/>
-                <w:spacing w:val="0"/>
-                <w:position w:val="0"/>
-                <w:sz w:val="22"/>
-                <w:shd w:fill="auto" w:val="clear"/>
-              </w:rPr>
-            </w:pPr>
-            <w:r>
-              <w:rPr>
-                <w:rFonts w:ascii="Times New Roman" w:hAnsi="Times New Roman" w:cs="Times New Roman" w:eastAsia="Times New Roman"/>
-                <w:color w:val="auto"/>
-                <w:spacing w:val="0"/>
-                <w:position w:val="0"/>
-                <w:sz w:val="22"/>
-                <w:shd w:fill="auto" w:val="clear"/>
-              </w:rPr>
-              <w:t xml:space="preserve">Não permitindo cadastro de itens</w:t>
-            </w:r>
-          </w:p>
-        </w:tc>
-        <w:tc>
-          <w:tcPr>
-            <w:tcW w:w="1134" w:type="dxa"/>
-            <w:gridSpan w:val="2"/>
-            <w:tcBorders>
-              <w:top w:val="single" w:color="000000" w:sz="4"/>
-              <w:left w:val="single" w:color="000000" w:sz="4"/>
-              <w:bottom w:val="single" w:color="000000" w:sz="4"/>
-              <w:right w:val="single" w:color="000000" w:sz="4"/>
-            </w:tcBorders>
-            <w:shd w:color="000000" w:fill="ffffff" w:val="clear"/>
-            <w:tcMar>
-              <w:left w:w="108" w:type="dxa"/>
-              <w:right w:w="108" w:type="dxa"/>
-            </w:tcMar>
-            <w:vAlign w:val="top"/>
-          </w:tcPr>
-          <w:p>
-            <w:pPr>
-              <w:spacing w:before="0" w:after="0" w:line="240"/>
-              <w:ind w:right="0" w:left="0" w:firstLine="0"/>
-              <w:jc w:val="left"/>
-              <w:rPr>
-                <w:color w:val="auto"/>
-                <w:spacing w:val="0"/>
-                <w:position w:val="0"/>
-                <w:sz w:val="22"/>
-                <w:shd w:fill="auto" w:val="clear"/>
-              </w:rPr>
-            </w:pPr>
-            <w:r>
-              <w:rPr>
-                <w:rFonts w:ascii="Times New Roman" w:hAnsi="Times New Roman" w:cs="Times New Roman" w:eastAsia="Times New Roman"/>
-                <w:color w:val="auto"/>
-                <w:spacing w:val="0"/>
-                <w:position w:val="0"/>
-                <w:sz w:val="22"/>
-                <w:shd w:fill="auto" w:val="clear"/>
-              </w:rPr>
-              <w:t xml:space="preserve">inválido</w:t>
-            </w:r>
-          </w:p>
-        </w:tc>
-      </w:tr>
-      <w:tr>
-        <w:trPr>
-          <w:trHeight w:val="1" w:hRule="atLeast"/>
-          <w:jc w:val="left"/>
-        </w:trPr>
-        <w:tc>
-          <w:tcPr>
-            <w:tcW w:w="983" w:type="dxa"/>
-            <w:tcBorders>
-              <w:top w:val="single" w:color="000000" w:sz="4"/>
-              <w:left w:val="single" w:color="000000" w:sz="4"/>
-              <w:bottom w:val="single" w:color="000000" w:sz="4"/>
-              <w:right w:val="single" w:color="000000" w:sz="4"/>
-            </w:tcBorders>
-            <w:shd w:color="000000" w:fill="ffffff" w:val="clear"/>
-            <w:tcMar>
-              <w:left w:w="108" w:type="dxa"/>
-              <w:right w:w="108" w:type="dxa"/>
-            </w:tcMar>
-            <w:vAlign w:val="top"/>
-          </w:tcPr>
-          <w:p>
-            <w:pPr>
-              <w:spacing w:before="0" w:after="0" w:line="240"/>
-              <w:ind w:right="0" w:left="0" w:firstLine="0"/>
-              <w:jc w:val="left"/>
-              <w:rPr>
-                <w:color w:val="auto"/>
-                <w:spacing w:val="0"/>
-                <w:position w:val="0"/>
-                <w:shd w:fill="auto" w:val="clear"/>
-              </w:rPr>
-            </w:pPr>
-            <w:r>
-              <w:rPr>
-                <w:rFonts w:ascii="Times New Roman" w:hAnsi="Times New Roman" w:cs="Times New Roman" w:eastAsia="Times New Roman"/>
-                <w:color w:val="auto"/>
-                <w:spacing w:val="0"/>
-                <w:position w:val="0"/>
-                <w:sz w:val="24"/>
-                <w:shd w:fill="auto" w:val="clear"/>
-              </w:rPr>
-              <w:t xml:space="preserve">CT09</w:t>
-            </w:r>
-          </w:p>
-        </w:tc>
-        <w:tc>
-          <w:tcPr>
-            <w:tcW w:w="997" w:type="dxa"/>
-            <w:gridSpan w:val="2"/>
-            <w:tcBorders>
-              <w:top w:val="single" w:color="000000" w:sz="4"/>
-              <w:left w:val="single" w:color="000000" w:sz="4"/>
-              <w:bottom w:val="single" w:color="000000" w:sz="4"/>
-              <w:right w:val="single" w:color="000000" w:sz="4"/>
-            </w:tcBorders>
-            <w:shd w:color="000000" w:fill="ffffff" w:val="clear"/>
-            <w:tcMar>
-              <w:left w:w="108" w:type="dxa"/>
-              <w:right w:w="108" w:type="dxa"/>
-            </w:tcMar>
-            <w:vAlign w:val="top"/>
-          </w:tcPr>
-          <w:p>
-            <w:pPr>
-              <w:spacing w:before="0" w:after="0" w:line="240"/>
-              <w:ind w:right="0" w:left="0" w:firstLine="0"/>
-              <w:jc w:val="left"/>
-              <w:rPr>
-                <w:color w:val="auto"/>
-                <w:spacing w:val="0"/>
-                <w:position w:val="0"/>
-                <w:sz w:val="22"/>
-                <w:shd w:fill="auto" w:val="clear"/>
-              </w:rPr>
-            </w:pPr>
-            <w:r>
-              <w:rPr>
-                <w:rFonts w:ascii="Times New Roman" w:hAnsi="Times New Roman" w:cs="Times New Roman" w:eastAsia="Times New Roman"/>
-                <w:color w:val="auto"/>
-                <w:spacing w:val="0"/>
-                <w:position w:val="0"/>
-                <w:sz w:val="22"/>
-                <w:shd w:fill="auto" w:val="clear"/>
-              </w:rPr>
-              <w:t xml:space="preserve">RN04</w:t>
-            </w:r>
-          </w:p>
-        </w:tc>
-        <w:tc>
-          <w:tcPr>
-            <w:tcW w:w="5528" w:type="dxa"/>
-            <w:tcBorders>
-              <w:top w:val="single" w:color="000000" w:sz="4"/>
-              <w:left w:val="single" w:color="000000" w:sz="4"/>
-              <w:bottom w:val="single" w:color="000000" w:sz="4"/>
-              <w:right w:val="single" w:color="000000" w:sz="4"/>
-            </w:tcBorders>
-            <w:shd w:color="000000" w:fill="ffffff" w:val="clear"/>
-            <w:tcMar>
-              <w:left w:w="108" w:type="dxa"/>
-              <w:right w:w="108" w:type="dxa"/>
-            </w:tcMar>
-            <w:vAlign w:val="top"/>
-          </w:tcPr>
-          <w:p>
-            <w:pPr>
-              <w:spacing w:before="0" w:after="0" w:line="240"/>
-              <w:ind w:right="0" w:left="0" w:firstLine="0"/>
-              <w:jc w:val="left"/>
-              <w:rPr>
-                <w:color w:val="auto"/>
-                <w:spacing w:val="0"/>
-                <w:position w:val="0"/>
-                <w:sz w:val="22"/>
-                <w:shd w:fill="auto" w:val="clear"/>
-              </w:rPr>
-            </w:pPr>
-            <w:r>
-              <w:rPr>
-                <w:rFonts w:ascii="Times New Roman" w:hAnsi="Times New Roman" w:cs="Times New Roman" w:eastAsia="Times New Roman"/>
-                <w:color w:val="auto"/>
-                <w:spacing w:val="0"/>
-                <w:position w:val="0"/>
-                <w:sz w:val="22"/>
-                <w:shd w:fill="auto" w:val="clear"/>
-              </w:rPr>
-              <w:t xml:space="preserve">Usuários comuns conseguindo cadastrar produtos</w:t>
-            </w:r>
-          </w:p>
-        </w:tc>
-        <w:tc>
-          <w:tcPr>
-            <w:tcW w:w="1134" w:type="dxa"/>
-            <w:gridSpan w:val="2"/>
-            <w:tcBorders>
-              <w:top w:val="single" w:color="000000" w:sz="4"/>
-              <w:left w:val="single" w:color="000000" w:sz="4"/>
-              <w:bottom w:val="single" w:color="000000" w:sz="4"/>
-              <w:right w:val="single" w:color="000000" w:sz="4"/>
-            </w:tcBorders>
-            <w:shd w:color="000000" w:fill="ffffff" w:val="clear"/>
-            <w:tcMar>
-              <w:left w:w="108" w:type="dxa"/>
-              <w:right w:w="108" w:type="dxa"/>
-            </w:tcMar>
-            <w:vAlign w:val="top"/>
-          </w:tcPr>
-          <w:p>
-            <w:pPr>
-              <w:spacing w:before="0" w:after="0" w:line="240"/>
-              <w:ind w:right="0" w:left="0" w:firstLine="0"/>
-              <w:jc w:val="left"/>
-              <w:rPr>
-                <w:color w:val="auto"/>
-                <w:spacing w:val="0"/>
-                <w:position w:val="0"/>
-                <w:sz w:val="22"/>
-                <w:shd w:fill="auto" w:val="clear"/>
-              </w:rPr>
-            </w:pPr>
-            <w:r>
-              <w:rPr>
-                <w:rFonts w:ascii="Times New Roman" w:hAnsi="Times New Roman" w:cs="Times New Roman" w:eastAsia="Times New Roman"/>
-                <w:color w:val="auto"/>
-                <w:spacing w:val="0"/>
-                <w:position w:val="0"/>
-                <w:sz w:val="22"/>
-                <w:shd w:fill="auto" w:val="clear"/>
-              </w:rPr>
-              <w:t xml:space="preserve">inválido</w:t>
-            </w:r>
-          </w:p>
-        </w:tc>
-      </w:tr>
-      <w:tr>
-        <w:trPr>
-          <w:trHeight w:val="1" w:hRule="atLeast"/>
-          <w:jc w:val="left"/>
-        </w:trPr>
-        <w:tc>
-          <w:tcPr>
-            <w:tcW w:w="983" w:type="dxa"/>
-            <w:tcBorders>
-              <w:top w:val="single" w:color="000000" w:sz="4"/>
-              <w:left w:val="single" w:color="000000" w:sz="4"/>
-              <w:bottom w:val="single" w:color="000000" w:sz="4"/>
-              <w:right w:val="single" w:color="000000" w:sz="4"/>
-            </w:tcBorders>
-            <w:shd w:color="000000" w:fill="ffffff" w:val="clear"/>
-            <w:tcMar>
-              <w:left w:w="108" w:type="dxa"/>
-              <w:right w:w="108" w:type="dxa"/>
-            </w:tcMar>
-            <w:vAlign w:val="top"/>
-          </w:tcPr>
-          <w:p>
-            <w:pPr>
-              <w:spacing w:before="0" w:after="0" w:line="240"/>
-              <w:ind w:right="0" w:left="0" w:firstLine="0"/>
-              <w:jc w:val="left"/>
-              <w:rPr>
-                <w:color w:val="auto"/>
-                <w:spacing w:val="0"/>
-                <w:position w:val="0"/>
-                <w:shd w:fill="auto" w:val="clear"/>
-              </w:rPr>
-            </w:pPr>
-            <w:r>
-              <w:rPr>
-                <w:rFonts w:ascii="Times New Roman" w:hAnsi="Times New Roman" w:cs="Times New Roman" w:eastAsia="Times New Roman"/>
-                <w:color w:val="auto"/>
-                <w:spacing w:val="0"/>
-                <w:position w:val="0"/>
-                <w:sz w:val="24"/>
-                <w:shd w:fill="auto" w:val="clear"/>
-              </w:rPr>
-              <w:t xml:space="preserve">CT10</w:t>
-            </w:r>
-          </w:p>
-        </w:tc>
-        <w:tc>
-          <w:tcPr>
-            <w:tcW w:w="997" w:type="dxa"/>
-            <w:gridSpan w:val="2"/>
-            <w:tcBorders>
-              <w:top w:val="single" w:color="000000" w:sz="4"/>
-              <w:left w:val="single" w:color="000000" w:sz="4"/>
-              <w:bottom w:val="single" w:color="000000" w:sz="4"/>
-              <w:right w:val="single" w:color="000000" w:sz="4"/>
-            </w:tcBorders>
-            <w:shd w:color="000000" w:fill="ffffff" w:val="clear"/>
-            <w:tcMar>
-              <w:left w:w="108" w:type="dxa"/>
-              <w:right w:w="108" w:type="dxa"/>
-            </w:tcMar>
-            <w:vAlign w:val="top"/>
-          </w:tcPr>
-          <w:p>
-            <w:pPr>
-              <w:spacing w:before="0" w:after="0" w:line="240"/>
-              <w:ind w:right="0" w:left="0" w:firstLine="0"/>
-              <w:jc w:val="left"/>
-              <w:rPr>
-                <w:color w:val="auto"/>
-                <w:spacing w:val="0"/>
-                <w:position w:val="0"/>
-                <w:sz w:val="22"/>
-                <w:shd w:fill="auto" w:val="clear"/>
-              </w:rPr>
-            </w:pPr>
-            <w:r>
-              <w:rPr>
-                <w:rFonts w:ascii="Times New Roman" w:hAnsi="Times New Roman" w:cs="Times New Roman" w:eastAsia="Times New Roman"/>
-                <w:color w:val="auto"/>
-                <w:spacing w:val="0"/>
-                <w:position w:val="0"/>
-                <w:sz w:val="22"/>
-                <w:shd w:fill="auto" w:val="clear"/>
-              </w:rPr>
-              <w:t xml:space="preserve">RN04</w:t>
-            </w:r>
-          </w:p>
-        </w:tc>
-        <w:tc>
-          <w:tcPr>
-            <w:tcW w:w="5528" w:type="dxa"/>
-            <w:tcBorders>
-              <w:top w:val="single" w:color="000000" w:sz="4"/>
-              <w:left w:val="single" w:color="000000" w:sz="4"/>
-              <w:bottom w:val="single" w:color="000000" w:sz="4"/>
-              <w:right w:val="single" w:color="000000" w:sz="4"/>
-            </w:tcBorders>
-            <w:shd w:color="000000" w:fill="ffffff" w:val="clear"/>
-            <w:tcMar>
-              <w:left w:w="108" w:type="dxa"/>
-              <w:right w:w="108" w:type="dxa"/>
-            </w:tcMar>
-            <w:vAlign w:val="top"/>
-          </w:tcPr>
-          <w:p>
-            <w:pPr>
-              <w:spacing w:before="0" w:after="0" w:line="240"/>
-              <w:ind w:right="0" w:left="0" w:firstLine="0"/>
-              <w:jc w:val="left"/>
-              <w:rPr>
-                <w:rFonts w:ascii="Calibri" w:hAnsi="Calibri" w:cs="Calibri" w:eastAsia="Calibri"/>
-                <w:color w:val="auto"/>
-                <w:spacing w:val="0"/>
-                <w:position w:val="0"/>
-                <w:sz w:val="22"/>
-                <w:shd w:fill="auto" w:val="clear"/>
-              </w:rPr>
-            </w:pPr>
-            <w:r>
-              <w:rPr>
-                <w:rFonts w:ascii="Calibri" w:hAnsi="Calibri" w:cs="Calibri" w:eastAsia="Calibri"/>
                 <w:color w:val="auto"/>
                 <w:spacing w:val="0"/>
                 <w:position w:val="0"/>
@@ -3606,6 +3579,46 @@
               </w:rPr>
             </w:pPr>
           </w:p>
+          <w:p>
+            <w:pPr>
+              <w:spacing w:before="0" w:after="0" w:line="240"/>
+              <w:ind w:right="0" w:left="0" w:firstLine="0"/>
+              <w:jc w:val="left"/>
+              <w:rPr>
+                <w:rFonts w:ascii="Times New Roman" w:hAnsi="Times New Roman" w:cs="Times New Roman" w:eastAsia="Times New Roman"/>
+                <w:color w:val="auto"/>
+                <w:spacing w:val="0"/>
+                <w:position w:val="0"/>
+                <w:sz w:val="22"/>
+                <w:shd w:fill="auto" w:val="clear"/>
+              </w:rPr>
+            </w:pPr>
+          </w:p>
+          <w:p>
+            <w:pPr>
+              <w:spacing w:before="0" w:after="0" w:line="240"/>
+              <w:ind w:right="0" w:left="0" w:firstLine="0"/>
+              <w:jc w:val="left"/>
+              <w:rPr>
+                <w:color w:val="auto"/>
+                <w:spacing w:val="0"/>
+                <w:position w:val="0"/>
+                <w:sz w:val="22"/>
+                <w:shd w:fill="auto" w:val="clear"/>
+              </w:rPr>
+            </w:pPr>
+            <w:r>
+              <w:rPr>
+                <w:rFonts w:ascii="Times New Roman" w:hAnsi="Times New Roman" w:cs="Times New Roman" w:eastAsia="Times New Roman"/>
+                <w:color w:val="auto"/>
+                <w:spacing w:val="0"/>
+                <w:position w:val="0"/>
+                <w:sz w:val="22"/>
+                <w:shd w:fill="auto" w:val="clear"/>
+              </w:rPr>
+              <w:t xml:space="preserve">CT07 - Permitindo cadastro de mais de 150 itens.</w:t>
+            </w:r>
+          </w:p>
         </w:tc>
         <w:tc>
           <w:tcPr>
@@ -3637,6 +3650,46 @@
                 <w:shd w:fill="auto" w:val="clear"/>
               </w:rPr>
             </w:pPr>
+          </w:p>
+          <w:p>
+            <w:pPr>
+              <w:spacing w:before="0" w:after="0" w:line="240"/>
+              <w:ind w:right="0" w:left="0" w:firstLine="0"/>
+              <w:jc w:val="left"/>
+              <w:rPr>
+                <w:rFonts w:ascii="Calibri" w:hAnsi="Calibri" w:cs="Calibri" w:eastAsia="Calibri"/>
+                <w:color w:val="auto"/>
+                <w:spacing w:val="0"/>
+                <w:position w:val="0"/>
+                <w:sz w:val="22"/>
+                <w:shd w:fill="auto" w:val="clear"/>
+              </w:rPr>
+            </w:pPr>
+          </w:p>
+          <w:p>
+            <w:pPr>
+              <w:spacing w:before="0" w:after="0" w:line="240"/>
+              <w:ind w:right="0" w:left="0" w:firstLine="0"/>
+              <w:jc w:val="left"/>
+              <w:rPr>
+                <w:color w:val="auto"/>
+                <w:spacing w:val="0"/>
+                <w:position w:val="0"/>
+                <w:sz w:val="22"/>
+                <w:shd w:fill="auto" w:val="clear"/>
+              </w:rPr>
+            </w:pPr>
+            <w:r>
+              <w:rPr>
+                <w:rFonts w:ascii="Times New Roman" w:hAnsi="Times New Roman" w:cs="Times New Roman" w:eastAsia="Times New Roman"/>
+                <w:color w:val="auto"/>
+                <w:spacing w:val="0"/>
+                <w:position w:val="0"/>
+                <w:sz w:val="22"/>
+                <w:shd w:fill="auto" w:val="clear"/>
+              </w:rPr>
+              <w:t xml:space="preserve">CT10 - Administrador não consegue logar no user.</w:t>
+            </w:r>
           </w:p>
         </w:tc>
       </w:tr>
@@ -3770,6 +3823,21 @@
               <w:ind w:right="0" w:left="0" w:firstLine="0"/>
               <w:jc w:val="left"/>
               <w:rPr>
+                <w:rFonts w:ascii="Times New Roman" w:hAnsi="Times New Roman" w:cs="Times New Roman" w:eastAsia="Times New Roman"/>
+                <w:color w:val="auto"/>
+                <w:spacing w:val="0"/>
+                <w:position w:val="0"/>
+                <w:sz w:val="24"/>
+                <w:shd w:fill="auto" w:val="clear"/>
+              </w:rPr>
+            </w:pPr>
+          </w:p>
+          <w:p>
+            <w:pPr>
+              <w:spacing w:before="0" w:after="0" w:line="240"/>
+              <w:ind w:right="0" w:left="0" w:firstLine="0"/>
+              <w:jc w:val="left"/>
+              <w:rPr>
                 <w:color w:val="auto"/>
                 <w:spacing w:val="0"/>
                 <w:position w:val="0"/>
@@ -3840,6 +3908,46 @@
                 <w:shd w:fill="auto" w:val="clear"/>
               </w:rPr>
             </w:pPr>
+          </w:p>
+          <w:p>
+            <w:pPr>
+              <w:spacing w:before="0" w:after="0" w:line="240"/>
+              <w:ind w:right="0" w:left="0" w:firstLine="0"/>
+              <w:jc w:val="left"/>
+              <w:rPr>
+                <w:rFonts w:ascii="Calibri" w:hAnsi="Calibri" w:cs="Calibri" w:eastAsia="Calibri"/>
+                <w:color w:val="auto"/>
+                <w:spacing w:val="0"/>
+                <w:position w:val="0"/>
+                <w:sz w:val="22"/>
+                <w:shd w:fill="auto" w:val="clear"/>
+              </w:rPr>
+            </w:pPr>
+          </w:p>
+          <w:p>
+            <w:pPr>
+              <w:spacing w:before="0" w:after="0" w:line="240"/>
+              <w:ind w:right="0" w:left="0" w:firstLine="0"/>
+              <w:jc w:val="left"/>
+              <w:rPr>
+                <w:color w:val="auto"/>
+                <w:spacing w:val="0"/>
+                <w:position w:val="0"/>
+                <w:sz w:val="22"/>
+                <w:shd w:fill="auto" w:val="clear"/>
+              </w:rPr>
+            </w:pPr>
+            <w:r>
+              <w:rPr>
+                <w:rFonts w:ascii="Times New Roman" w:hAnsi="Times New Roman" w:cs="Times New Roman" w:eastAsia="Times New Roman"/>
+                <w:color w:val="auto"/>
+                <w:spacing w:val="0"/>
+                <w:position w:val="0"/>
+                <w:sz w:val="22"/>
+                <w:shd w:fill="auto" w:val="clear"/>
+              </w:rPr>
+              <w:t xml:space="preserve">CT09 - Usuários comuns conseguindo cadastrar produtos.</w:t>
+            </w:r>
           </w:p>
         </w:tc>
       </w:tr>
@@ -4051,6 +4159,47 @@
           <w:spacing w:val="0"/>
           <w:position w:val="0"/>
           <w:sz w:val="24"/>
+          <w:shd w:fill="FFFF00" w:val="clear"/>
+        </w:rPr>
+      </w:pPr>
+      <w:r>
+        <w:rPr>
+          <w:rFonts w:ascii="Times New Roman" w:hAnsi="Times New Roman" w:cs="Times New Roman" w:eastAsia="Times New Roman"/>
+          <w:color w:val="auto"/>
+          <w:spacing w:val="0"/>
+          <w:position w:val="0"/>
+          <w:sz w:val="24"/>
+          <w:shd w:fill="FFFF00" w:val="clear"/>
+        </w:rPr>
+        <w:t xml:space="preserve">&lt;4. O adm não sendo possibilitado a logar no usuário causa um grande impacto pois produtos novos ou lançamentos podem sair do prazo de entrega e o motivos por ter alta probabiilidade é que o erro nas codificações simples podem ser frequentes.&gt;</w:t>
+      </w:r>
+    </w:p>
+    <w:p>
+      <w:pPr>
+        <w:spacing w:before="0" w:after="0" w:line="240"/>
+        <w:ind w:right="0" w:left="0" w:firstLine="0"/>
+        <w:jc w:val="left"/>
+        <w:rPr>
+          <w:rFonts w:ascii="Times New Roman" w:hAnsi="Times New Roman" w:cs="Times New Roman" w:eastAsia="Times New Roman"/>
+          <w:color w:val="auto"/>
+          <w:spacing w:val="0"/>
+          <w:position w:val="0"/>
+          <w:sz w:val="24"/>
+          <w:shd w:fill="FFFF00" w:val="clear"/>
+        </w:rPr>
+      </w:pPr>
+    </w:p>
+    <w:p>
+      <w:pPr>
+        <w:spacing w:before="0" w:after="0" w:line="240"/>
+        <w:ind w:right="0" w:left="0" w:firstLine="0"/>
+        <w:jc w:val="left"/>
+        <w:rPr>
+          <w:rFonts w:ascii="Times New Roman" w:hAnsi="Times New Roman" w:cs="Times New Roman" w:eastAsia="Times New Roman"/>
+          <w:color w:val="auto"/>
+          <w:spacing w:val="0"/>
+          <w:position w:val="0"/>
+          <w:sz w:val="24"/>
           <w:shd w:fill="auto" w:val="clear"/>
         </w:rPr>
       </w:pPr>
@@ -4063,7 +4212,7 @@
           <w:sz w:val="24"/>
           <w:shd w:fill="FFFF00" w:val="clear"/>
         </w:rPr>
-        <w:t xml:space="preserve">&lt;Aqui você deve justificar os cenários de alto riscos inseridos nos quadrantes 4 e 3.&gt;</w:t>
+        <w:t xml:space="preserve">&lt;3. Tem baixa probabilidade, pois é um furo de segurança extremo e deve ter máxima atenção dos desenvolvedores nesta etapa. Alto impacto por  um usuário conseguir cadastrar tal produto não presente no estoque ou produtos com preço abaixo dos negócios.&gt;</w:t>
       </w:r>
     </w:p>
   </w:body>

</xml_diff>